<commit_message>
Moved balancing controller gains to Data Dictionary, and slightly fixed up requirements document.
</commit_message>
<xml_diff>
--- a/documents/MBD_Training_Requirements.docx
+++ b/documents/MBD_Training_Requirements.docx
@@ -24,35 +24,35 @@
         </w:rPr>
         <w:t>ET ROBOCON 2014</w:t>
       </w:r>
+    </w:p>
+    <w:p>
+      <w:pPr>
+        <w:spacing w:after="0" w:line="240" w:lineRule="auto"/>
+        <w:jc w:val="center"/>
+        <w:rPr>
+          <w:b/>
+          <w:bCs/>
+          <w:sz w:val="28"/>
+          <w:szCs w:val="24"/>
+          <w:u w:val="single"/>
+        </w:rPr>
+      </w:pPr>
+      <w:r>
+        <w:rPr>
+          <w:b/>
+          <w:bCs/>
+          <w:sz w:val="28"/>
+          <w:szCs w:val="24"/>
+          <w:u w:val="single"/>
+        </w:rPr>
+        <w:t>MBD TRAINING REQUIREMENTS</w:t>
+      </w:r>
       <w:bookmarkStart w:id="0" w:name="_GoBack"/>
       <w:bookmarkEnd w:id="0"/>
     </w:p>
     <w:p>
       <w:pPr>
         <w:spacing w:after="0" w:line="240" w:lineRule="auto"/>
-        <w:jc w:val="center"/>
-        <w:rPr>
-          <w:b/>
-          <w:bCs/>
-          <w:sz w:val="28"/>
-          <w:szCs w:val="24"/>
-          <w:u w:val="single"/>
-        </w:rPr>
-      </w:pPr>
-      <w:r>
-        <w:rPr>
-          <w:b/>
-          <w:bCs/>
-          <w:sz w:val="28"/>
-          <w:szCs w:val="24"/>
-          <w:u w:val="single"/>
-        </w:rPr>
-        <w:t>MBD TRAINING REQUIREMENTS</w:t>
-      </w:r>
-    </w:p>
-    <w:p>
-      <w:pPr>
-        <w:spacing w:after="0" w:line="240" w:lineRule="auto"/>
         <w:rPr>
           <w:b/>
           <w:bCs/>
@@ -85,7 +85,7 @@
           <w:bCs/>
           <w:sz w:val="24"/>
         </w:rPr>
-        <w:t xml:space="preserve">I.  </w:t>
+        <w:t xml:space="preserve">I. </w:t>
       </w:r>
       <w:r>
         <w:rPr>
@@ -101,7 +101,7 @@
           <w:bCs/>
           <w:sz w:val="24"/>
         </w:rPr>
-        <w:t>ADDING COMPONENTS</w:t>
+        <w:t>CREATING TASK COMPONENTS</w:t>
       </w:r>
     </w:p>
     <w:p>
@@ -233,20 +233,17 @@
         <w:spacing w:after="0" w:line="240" w:lineRule="auto"/>
         <w:rPr>
           <w:bCs/>
-          <w:u w:val="single"/>
-        </w:rPr>
-      </w:pPr>
-      <w:r>
-        <w:rPr>
-          <w:bCs/>
-          <w:u w:val="single"/>
+        </w:rPr>
+      </w:pPr>
+      <w:r>
+        <w:rPr>
+          <w:bCs/>
         </w:rPr>
         <w:t>INPUTS</w:t>
       </w:r>
       <w:r>
         <w:rPr>
           <w:bCs/>
-          <w:u w:val="single"/>
         </w:rPr>
         <w:br/>
       </w:r>
@@ -505,20 +502,17 @@
         <w:spacing w:after="0" w:line="240" w:lineRule="auto"/>
         <w:rPr>
           <w:bCs/>
-          <w:u w:val="single"/>
-        </w:rPr>
-      </w:pPr>
-      <w:r>
-        <w:rPr>
-          <w:bCs/>
-          <w:u w:val="single"/>
+        </w:rPr>
+      </w:pPr>
+      <w:r>
+        <w:rPr>
+          <w:bCs/>
         </w:rPr>
         <w:t>OUTPUTS</w:t>
       </w:r>
       <w:r>
         <w:rPr>
           <w:bCs/>
-          <w:u w:val="single"/>
         </w:rPr>
         <w:br/>
       </w:r>
@@ -662,7 +656,21 @@
                 <w:rFonts w:ascii="Courier New" w:hAnsi="Courier New" w:cs="Courier New"/>
                 <w:bCs/>
               </w:rPr>
-              <w:t>PWM_Bus</w:t>
+              <w:t>PWM_</w:t>
+            </w:r>
+            <w:r>
+              <w:rPr>
+                <w:rFonts w:ascii="Courier New" w:hAnsi="Courier New" w:cs="Courier New"/>
+                <w:bCs/>
+              </w:rPr>
+              <w:t>b</w:t>
+            </w:r>
+            <w:r>
+              <w:rPr>
+                <w:rFonts w:ascii="Courier New" w:hAnsi="Courier New" w:cs="Courier New"/>
+                <w:bCs/>
+              </w:rPr>
+              <w:t>us</w:t>
             </w:r>
             <w:proofErr w:type="spellEnd"/>
           </w:p>
@@ -985,7 +993,6 @@
       <w:r>
         <w:rPr>
           <w:bCs/>
-          <w:u w:val="single"/>
         </w:rPr>
         <w:t>TASK EXECUTION LIST</w:t>
       </w:r>
@@ -1144,7 +1151,6 @@
       <w:r>
         <w:rPr>
           <w:bCs/>
-          <w:u w:val="single"/>
         </w:rPr>
         <w:t>STATUS REPORTING</w:t>
       </w:r>
@@ -1382,7 +1388,6 @@
       <w:r>
         <w:rPr>
           <w:bCs/>
-          <w:u w:val="single"/>
         </w:rPr>
         <w:t>CURRENT MODE STATUS</w:t>
       </w:r>
@@ -1412,7 +1417,20 @@
         <w:rPr>
           <w:bCs/>
         </w:rPr>
-        <w:t xml:space="preserve"> status in part b. above is associated with the</w:t>
+        <w:t xml:space="preserve"> status in part </w:t>
+      </w:r>
+      <w:r>
+        <w:rPr>
+          <w:bCs/>
+          <w:i/>
+        </w:rPr>
+        <w:t>b.</w:t>
+      </w:r>
+      <w:r>
+        <w:rPr>
+          <w:bCs/>
+        </w:rPr>
+        <w:t xml:space="preserve"> above is associated with the</w:t>
       </w:r>
       <w:r>
         <w:rPr>
@@ -1530,33 +1548,15 @@
           <w:sz w:val="24"/>
         </w:rPr>
         <w:lastRenderedPageBreak/>
-        <w:t>II</w:t>
-      </w:r>
-      <w:proofErr w:type="gramStart"/>
+        <w:t xml:space="preserve">II. </w:t>
+      </w:r>
       <w:r>
         <w:rPr>
           <w:b/>
           <w:bCs/>
           <w:sz w:val="24"/>
         </w:rPr>
-        <w:t xml:space="preserve">.  </w:t>
-      </w:r>
-      <w:r>
-        <w:rPr>
-          <w:b/>
-          <w:bCs/>
-          <w:sz w:val="24"/>
-        </w:rPr>
-        <w:t>TRAINING</w:t>
-      </w:r>
-      <w:proofErr w:type="gramEnd"/>
-      <w:r>
-        <w:rPr>
-          <w:b/>
-          <w:bCs/>
-          <w:sz w:val="24"/>
-        </w:rPr>
-        <w:t xml:space="preserve"> TASK</w:t>
+        <w:t>TRAINING TASK</w:t>
       </w:r>
       <w:r>
         <w:rPr>

</xml_diff>

<commit_message>
First standards commit (dummy). GET READY KETAN
</commit_message>
<xml_diff>
--- a/documents/MBD_Training_Requirements.docx
+++ b/documents/MBD_Training_Requirements.docx
@@ -47,38 +47,28 @@
         </w:rPr>
         <w:t>MBD TRAINING REQUIREMENTS</w:t>
       </w:r>
+    </w:p>
+    <w:p>
+      <w:pPr>
+        <w:spacing w:after="0" w:line="240" w:lineRule="auto"/>
+        <w:rPr>
+          <w:b/>
+          <w:bCs/>
+          <w:u w:val="single"/>
+        </w:rPr>
+      </w:pPr>
+    </w:p>
+    <w:p>
+      <w:pPr>
+        <w:spacing w:after="0" w:line="240" w:lineRule="auto"/>
+        <w:rPr>
+          <w:b/>
+          <w:bCs/>
+          <w:sz w:val="24"/>
+        </w:rPr>
+      </w:pPr>
       <w:bookmarkStart w:id="0" w:name="_GoBack"/>
       <w:bookmarkEnd w:id="0"/>
-    </w:p>
-    <w:p>
-      <w:pPr>
-        <w:spacing w:after="0" w:line="240" w:lineRule="auto"/>
-        <w:rPr>
-          <w:b/>
-          <w:bCs/>
-          <w:u w:val="single"/>
-        </w:rPr>
-      </w:pPr>
-    </w:p>
-    <w:p>
-      <w:pPr>
-        <w:spacing w:after="0" w:line="240" w:lineRule="auto"/>
-        <w:rPr>
-          <w:b/>
-          <w:bCs/>
-          <w:u w:val="single"/>
-        </w:rPr>
-      </w:pPr>
-    </w:p>
-    <w:p>
-      <w:pPr>
-        <w:spacing w:after="0" w:line="240" w:lineRule="auto"/>
-        <w:rPr>
-          <w:b/>
-          <w:bCs/>
-          <w:sz w:val="24"/>
-        </w:rPr>
-      </w:pPr>
       <w:r>
         <w:rPr>
           <w:b/>
@@ -174,16 +164,8 @@
         <w:rPr>
           <w:bCs/>
         </w:rPr>
-        <w:t xml:space="preserve">atomic </w:t>
-      </w:r>
-      <w:proofErr w:type="spellStart"/>
-      <w:r>
-        <w:rPr>
-          <w:bCs/>
-        </w:rPr>
-        <w:t>subchart</w:t>
-      </w:r>
-      <w:proofErr w:type="spellEnd"/>
+        <w:t>atomic subchart</w:t>
+      </w:r>
       <w:r>
         <w:rPr>
           <w:bCs/>
@@ -374,7 +356,6 @@
                 <w:bCs/>
               </w:rPr>
             </w:pPr>
-            <w:proofErr w:type="spellStart"/>
             <w:r>
               <w:rPr>
                 <w:rFonts w:ascii="Courier New" w:hAnsi="Courier New" w:cs="Courier New"/>
@@ -382,7 +363,6 @@
               </w:rPr>
               <w:t>States_Bus</w:t>
             </w:r>
-            <w:proofErr w:type="spellEnd"/>
           </w:p>
         </w:tc>
         <w:tc>
@@ -439,7 +419,6 @@
                 <w:bCs/>
               </w:rPr>
             </w:pPr>
-            <w:proofErr w:type="spellStart"/>
             <w:r>
               <w:rPr>
                 <w:rFonts w:ascii="Courier New" w:hAnsi="Courier New" w:cs="Courier New"/>
@@ -447,7 +426,6 @@
               </w:rPr>
               <w:t>Sensors_Bus</w:t>
             </w:r>
-            <w:proofErr w:type="spellEnd"/>
           </w:p>
         </w:tc>
         <w:tc>
@@ -650,7 +628,6 @@
                 <w:bCs/>
               </w:rPr>
             </w:pPr>
-            <w:proofErr w:type="spellStart"/>
             <w:r>
               <w:rPr>
                 <w:rFonts w:ascii="Courier New" w:hAnsi="Courier New" w:cs="Courier New"/>
@@ -672,7 +649,6 @@
               </w:rPr>
               <w:t>us</w:t>
             </w:r>
-            <w:proofErr w:type="spellEnd"/>
           </w:p>
         </w:tc>
         <w:tc>
@@ -709,7 +685,6 @@
                 <w:bCs/>
               </w:rPr>
             </w:pPr>
-            <w:proofErr w:type="spellStart"/>
             <w:r>
               <w:rPr>
                 <w:rFonts w:ascii="Courier New" w:hAnsi="Courier New" w:cs="Courier New"/>
@@ -717,7 +692,6 @@
               </w:rPr>
               <w:t>init_flags</w:t>
             </w:r>
-            <w:proofErr w:type="spellEnd"/>
           </w:p>
         </w:tc>
         <w:tc>
@@ -731,7 +705,6 @@
                 <w:bCs/>
               </w:rPr>
             </w:pPr>
-            <w:proofErr w:type="spellStart"/>
             <w:r>
               <w:rPr>
                 <w:rFonts w:ascii="Courier New" w:hAnsi="Courier New" w:cs="Courier New"/>
@@ -739,7 +712,6 @@
               </w:rPr>
               <w:t>Init_Bus</w:t>
             </w:r>
-            <w:proofErr w:type="spellEnd"/>
           </w:p>
         </w:tc>
         <w:tc>
@@ -776,7 +748,6 @@
                 <w:bCs/>
               </w:rPr>
             </w:pPr>
-            <w:proofErr w:type="spellStart"/>
             <w:r>
               <w:rPr>
                 <w:rFonts w:ascii="Courier New" w:hAnsi="Courier New" w:cs="Courier New"/>
@@ -784,7 +755,6 @@
               </w:rPr>
               <w:t>BT_status_out</w:t>
             </w:r>
-            <w:proofErr w:type="spellEnd"/>
           </w:p>
         </w:tc>
         <w:tc>
@@ -1050,7 +1020,6 @@
         </w:rPr>
         <w:br/>
       </w:r>
-      <w:proofErr w:type="spellStart"/>
       <w:r>
         <w:rPr>
           <w:rFonts w:ascii="Courier New" w:hAnsi="Courier New" w:cs="Courier New"/>
@@ -1059,7 +1028,6 @@
         </w:rPr>
         <w:t>OperationModeEnum</w:t>
       </w:r>
-      <w:proofErr w:type="spellEnd"/>
       <w:r>
         <w:rPr>
           <w:bCs/>
@@ -1088,21 +1056,7 @@
         <w:rPr>
           <w:bCs/>
         </w:rPr>
-        <w:t xml:space="preserve">to different atomic </w:t>
-      </w:r>
-      <w:proofErr w:type="spellStart"/>
-      <w:r>
-        <w:rPr>
-          <w:bCs/>
-        </w:rPr>
-        <w:t>subcharts</w:t>
-      </w:r>
-      <w:proofErr w:type="spellEnd"/>
-      <w:r>
-        <w:rPr>
-          <w:bCs/>
-        </w:rPr>
-        <w:t xml:space="preserve"> to be</w:t>
+        <w:t>to different atomic subcharts to be</w:t>
       </w:r>
       <w:r>
         <w:rPr>
@@ -1168,14 +1122,12 @@
         </w:rPr>
         <w:br/>
       </w:r>
-      <w:proofErr w:type="gramStart"/>
       <w:r>
         <w:rPr>
           <w:bCs/>
         </w:rPr>
         <w:t>The</w:t>
       </w:r>
-      <w:proofErr w:type="gramEnd"/>
       <w:r>
         <w:rPr>
           <w:bCs/>
@@ -1212,7 +1164,6 @@
         </w:rPr>
         <w:t xml:space="preserve"> </w:t>
       </w:r>
-      <w:proofErr w:type="spellStart"/>
       <w:r>
         <w:rPr>
           <w:rFonts w:ascii="Courier New" w:hAnsi="Courier New" w:cs="Courier New"/>
@@ -1221,7 +1172,6 @@
         </w:rPr>
         <w:t>OperationModeStatusEnum</w:t>
       </w:r>
-      <w:proofErr w:type="spellEnd"/>
       <w:r>
         <w:rPr>
           <w:bCs/>
@@ -1294,16 +1244,8 @@
         <w:rPr>
           <w:bCs/>
         </w:rPr>
-        <w:t>When the task is completed</w:t>
-      </w:r>
-      <w:proofErr w:type="gramStart"/>
-      <w:r>
-        <w:rPr>
-          <w:bCs/>
-        </w:rPr>
-        <w:t>,</w:t>
-      </w:r>
-      <w:proofErr w:type="gramEnd"/>
+        <w:t>When the task is completed,</w:t>
+      </w:r>
       <w:r>
         <w:rPr>
           <w:bCs/>
@@ -1405,19 +1347,11 @@
         </w:rPr>
         <w:br/>
       </w:r>
-      <w:proofErr w:type="gramStart"/>
-      <w:r>
-        <w:rPr>
-          <w:bCs/>
-        </w:rPr>
-        <w:t>The</w:t>
-      </w:r>
-      <w:proofErr w:type="gramEnd"/>
-      <w:r>
-        <w:rPr>
-          <w:bCs/>
-        </w:rPr>
-        <w:t xml:space="preserve"> status in part </w:t>
+      <w:r>
+        <w:rPr>
+          <w:bCs/>
+        </w:rPr>
+        <w:t xml:space="preserve">The status in part </w:t>
       </w:r>
       <w:r>
         <w:rPr>
@@ -1439,23 +1373,13 @@
         <w:br/>
         <w:t xml:space="preserve">variable </w:t>
       </w:r>
-      <w:proofErr w:type="spellStart"/>
       <w:r>
         <w:rPr>
           <w:rFonts w:ascii="Courier New" w:hAnsi="Courier New" w:cs="Courier New"/>
           <w:b/>
           <w:bCs/>
         </w:rPr>
-        <w:t>current_mode_status</w:t>
-      </w:r>
-      <w:proofErr w:type="spellEnd"/>
-      <w:r>
-        <w:rPr>
-          <w:rFonts w:ascii="Courier New" w:hAnsi="Courier New" w:cs="Courier New"/>
-          <w:b/>
-          <w:bCs/>
-        </w:rPr>
-        <w:t xml:space="preserve"> </w:t>
+        <w:t xml:space="preserve">current_mode_status </w:t>
       </w:r>
       <w:r>
         <w:rPr>
@@ -1477,7 +1401,6 @@
         <w:br/>
         <w:t xml:space="preserve">component to communicate the </w:t>
       </w:r>
-      <w:proofErr w:type="spellStart"/>
       <w:r>
         <w:rPr>
           <w:rFonts w:ascii="Courier New" w:hAnsi="Courier New" w:cs="Courier New"/>
@@ -1486,7 +1409,6 @@
         </w:rPr>
         <w:t>OperationModeStatusEnum</w:t>
       </w:r>
-      <w:proofErr w:type="spellEnd"/>
       <w:r>
         <w:rPr>
           <w:bCs/>
@@ -1590,7 +1512,6 @@
         </w:rPr>
         <w:t xml:space="preserve">Each task name must be defined as an </w:t>
       </w:r>
-      <w:proofErr w:type="spellStart"/>
       <w:r>
         <w:rPr>
           <w:rFonts w:ascii="Courier New" w:hAnsi="Courier New" w:cs="Courier New"/>
@@ -1599,14 +1520,12 @@
         </w:rPr>
         <w:t>OperationModeEnum</w:t>
       </w:r>
-      <w:proofErr w:type="spellEnd"/>
       <w:r>
         <w:rPr>
           <w:bCs/>
         </w:rPr>
         <w:t xml:space="preserve">.  For example, Task 2 in Option A should be entered when the current task execution list is </w:t>
       </w:r>
-      <w:proofErr w:type="spellStart"/>
       <w:r>
         <w:rPr>
           <w:rFonts w:ascii="Courier New" w:hAnsi="Courier New" w:cs="Courier New"/>
@@ -1615,7 +1534,6 @@
         </w:rPr>
         <w:t>OperationModeEnum.SIM_MOTION</w:t>
       </w:r>
-      <w:proofErr w:type="spellEnd"/>
       <w:r>
         <w:rPr>
           <w:bCs/>
@@ -1651,7 +1569,6 @@
         </w:rPr>
         <w:t xml:space="preserve">The balancing and turning controllers for the simulation task can be found in the </w:t>
       </w:r>
-      <w:proofErr w:type="spellStart"/>
       <w:r>
         <w:rPr>
           <w:rFonts w:ascii="Courier New" w:hAnsi="Courier New" w:cs="Courier New"/>
@@ -1660,7 +1577,6 @@
         </w:rPr>
         <w:t>SimControllerFcns</w:t>
       </w:r>
-      <w:proofErr w:type="spellEnd"/>
       <w:r>
         <w:rPr>
           <w:bCs/>
@@ -1673,73 +1589,47 @@
           <w:b/>
           <w:bCs/>
         </w:rPr>
-        <w:t>models\</w:t>
-      </w:r>
-      <w:proofErr w:type="spellStart"/>
+        <w:t>models\Simulink_Fcn_Library</w:t>
+      </w:r>
+      <w:r>
+        <w:rPr>
+          <w:bCs/>
+        </w:rPr>
+        <w:t xml:space="preserve"> folder.</w:t>
+      </w:r>
+      <w:r>
+        <w:rPr>
+          <w:bCs/>
+        </w:rPr>
+        <w:t xml:space="preserve">  The model </w:t>
+      </w:r>
       <w:r>
         <w:rPr>
           <w:rFonts w:ascii="Courier New" w:hAnsi="Courier New" w:cs="Courier New"/>
           <w:b/>
           <w:bCs/>
         </w:rPr>
-        <w:t>Simulink_Fcn_Library</w:t>
-      </w:r>
-      <w:proofErr w:type="spellEnd"/>
-      <w:r>
-        <w:rPr>
-          <w:bCs/>
-        </w:rPr>
-        <w:t xml:space="preserve"> folder.</w:t>
-      </w:r>
-      <w:r>
-        <w:rPr>
-          <w:bCs/>
-        </w:rPr>
-        <w:t xml:space="preserve">  The model </w:t>
-      </w:r>
-      <w:proofErr w:type="spellStart"/>
+        <w:t>plantNXT_testharness</w:t>
+      </w:r>
+      <w:r>
+        <w:rPr>
+          <w:bCs/>
+        </w:rPr>
+        <w:t xml:space="preserve"> in the </w:t>
+      </w:r>
       <w:r>
         <w:rPr>
           <w:rFonts w:ascii="Courier New" w:hAnsi="Courier New" w:cs="Courier New"/>
           <w:b/>
           <w:bCs/>
         </w:rPr>
-        <w:t>plantNXT_testharness</w:t>
-      </w:r>
-      <w:proofErr w:type="spellEnd"/>
-      <w:r>
-        <w:rPr>
-          <w:bCs/>
-        </w:rPr>
-        <w:t xml:space="preserve"> in the </w:t>
-      </w:r>
-      <w:r>
-        <w:rPr>
-          <w:rFonts w:ascii="Courier New" w:hAnsi="Courier New" w:cs="Courier New"/>
-          <w:b/>
-          <w:bCs/>
-        </w:rPr>
         <w:t>models\plant</w:t>
       </w:r>
       <w:r>
         <w:rPr>
           <w:bCs/>
         </w:rPr>
-        <w:t xml:space="preserve"> folder shows how you can use these functions in Simulink.  Your task may involve using them in </w:t>
-      </w:r>
-      <w:proofErr w:type="spellStart"/>
-      <w:r>
-        <w:rPr>
-          <w:bCs/>
-        </w:rPr>
-        <w:t>Stateflow</w:t>
-      </w:r>
-      <w:proofErr w:type="spellEnd"/>
-      <w:r>
-        <w:rPr>
-          <w:bCs/>
-        </w:rPr>
-        <w:t>.</w:t>
+        <w:t xml:space="preserve"> folder shows how you can use these functions in Simulink.  Your task may involve using them in Stateflow.</w:t>
       </w:r>
     </w:p>
     <w:p>
@@ -1807,7 +1697,6 @@
       <w:r>
         <w:t xml:space="preserve">When the program starts, the robot must balance in place for </w:t>
       </w:r>
-      <w:proofErr w:type="spellStart"/>
       <w:r>
         <w:rPr>
           <w:rFonts w:ascii="Courier New" w:hAnsi="Courier New" w:cs="Courier New"/>
@@ -1816,7 +1705,6 @@
         </w:rPr>
         <w:t>T_balance</w:t>
       </w:r>
-      <w:proofErr w:type="spellEnd"/>
       <w:r>
         <w:t xml:space="preserve"> seconds.  </w:t>
       </w:r>
@@ -1832,7 +1720,6 @@
       <w:r>
         <w:t xml:space="preserve">After </w:t>
       </w:r>
-      <w:proofErr w:type="spellStart"/>
       <w:r>
         <w:rPr>
           <w:rFonts w:ascii="Courier New" w:hAnsi="Courier New" w:cs="Courier New"/>
@@ -1840,7 +1727,6 @@
         </w:rPr>
         <w:t>T_balance</w:t>
       </w:r>
-      <w:proofErr w:type="spellEnd"/>
       <w:r>
         <w:t xml:space="preserve"> seconds, the robot must automatically transition to Task 2.</w:t>
       </w:r>
@@ -1880,7 +1766,6 @@
       <w:r>
         <w:t xml:space="preserve">On the first time step in this task, the wheel encoder angles must be reinitialized to zero using the </w:t>
       </w:r>
-      <w:proofErr w:type="spellStart"/>
       <w:r>
         <w:rPr>
           <w:rFonts w:ascii="Courier New" w:hAnsi="Courier New" w:cs="Courier New"/>
@@ -1889,7 +1774,6 @@
         </w:rPr>
         <w:t>init_flags</w:t>
       </w:r>
-      <w:proofErr w:type="spellEnd"/>
       <w:r>
         <w:t xml:space="preserve"> chart output.</w:t>
       </w:r>
@@ -1929,8 +1813,6 @@
       <w:r>
         <w:t xml:space="preserve">The turning controller gains must be provided in the parameters </w:t>
       </w:r>
-      <w:proofErr w:type="spellStart"/>
-      <w:proofErr w:type="gramStart"/>
       <w:r>
         <w:rPr>
           <w:rFonts w:ascii="Courier New" w:hAnsi="Courier New" w:cs="Courier New"/>
@@ -1939,8 +1821,6 @@
         </w:rPr>
         <w:t>Kp</w:t>
       </w:r>
-      <w:proofErr w:type="spellEnd"/>
-      <w:proofErr w:type="gramEnd"/>
       <w:r>
         <w:t xml:space="preserve"> and </w:t>
       </w:r>
@@ -1970,7 +1850,6 @@
       <w:r>
         <w:t xml:space="preserve">The reference linear and angular speeds should be given in the parameters </w:t>
       </w:r>
-      <w:proofErr w:type="spellStart"/>
       <w:r>
         <w:rPr>
           <w:rFonts w:ascii="Courier New" w:hAnsi="Courier New" w:cs="Courier New"/>
@@ -1979,11 +1858,9 @@
         </w:rPr>
         <w:t>V_ref</w:t>
       </w:r>
-      <w:proofErr w:type="spellEnd"/>
       <w:r>
         <w:t xml:space="preserve"> and </w:t>
       </w:r>
-      <w:proofErr w:type="spellStart"/>
       <w:r>
         <w:rPr>
           <w:rFonts w:ascii="Courier New" w:hAnsi="Courier New" w:cs="Courier New"/>
@@ -1992,7 +1869,6 @@
         </w:rPr>
         <w:t>omega_ref</w:t>
       </w:r>
-      <w:proofErr w:type="spellEnd"/>
       <w:r>
         <w:rPr>
           <w:b/>
@@ -2074,7 +1950,6 @@
       <w:r>
         <w:t xml:space="preserve">When the program starts, the robot must move its tail down </w:t>
       </w:r>
-      <w:proofErr w:type="spellStart"/>
       <w:r>
         <w:rPr>
           <w:rFonts w:ascii="Courier New" w:hAnsi="Courier New" w:cs="Courier New"/>
@@ -2082,7 +1957,6 @@
         </w:rPr>
         <w:t>theta_tail</w:t>
       </w:r>
-      <w:proofErr w:type="spellEnd"/>
       <w:r>
         <w:t xml:space="preserve"> degrees and stand still on it.</w:t>
       </w:r>
@@ -2103,7 +1977,6 @@
       <w:r>
         <w:t xml:space="preserve">After </w:t>
       </w:r>
-      <w:proofErr w:type="spellStart"/>
       <w:r>
         <w:rPr>
           <w:rFonts w:ascii="Courier New" w:hAnsi="Courier New" w:cs="Courier New"/>
@@ -2112,7 +1985,6 @@
         </w:rPr>
         <w:t>T_prep</w:t>
       </w:r>
-      <w:proofErr w:type="spellEnd"/>
       <w:r>
         <w:rPr>
           <w:rFonts w:ascii="Courier New" w:hAnsi="Courier New" w:cs="Courier New"/>
@@ -2205,7 +2077,6 @@
       <w:r>
         <w:t xml:space="preserve">After the wheels have turned </w:t>
       </w:r>
-      <w:proofErr w:type="spellStart"/>
       <w:r>
         <w:rPr>
           <w:rFonts w:ascii="Courier New" w:hAnsi="Courier New" w:cs="Courier New"/>
@@ -2214,7 +2085,6 @@
         </w:rPr>
         <w:t>N_rev</w:t>
       </w:r>
-      <w:proofErr w:type="spellEnd"/>
       <w:r>
         <w:rPr>
           <w:rFonts w:ascii="Courier New" w:hAnsi="Courier New" w:cs="Courier New"/>

</xml_diff>